<commit_message>
Diagramme de classe et de cas d'utilisation
</commit_message>
<xml_diff>
--- a/Documents_ProjetWeb2/Description_du_projet.docx
+++ b/Documents_ProjetWeb2/Description_du_projet.docx
@@ -22,25 +22,25 @@
         <w:rPr>
           <w:smallCaps/>
         </w:rPr>
-        <w:t>P</w:t>
+        <w:t>Plateforme d'</w:t>
       </w:r>
       <w:r>
         <w:rPr>
           <w:smallCaps/>
         </w:rPr>
-        <w:t>lateforme d'</w:t>
+        <w:t>É</w:t>
       </w:r>
       <w:r>
         <w:rPr>
           <w:smallCaps/>
         </w:rPr>
-        <w:t>É</w:t>
+        <w:t>change</w:t>
       </w:r>
       <w:r>
         <w:rPr>
           <w:smallCaps/>
         </w:rPr>
-        <w:t>change</w:t>
+        <w:t>s</w:t>
       </w:r>
     </w:p>
     <w:p>
@@ -60,12 +60,24 @@
         <w:rPr>
           <w:smallCaps/>
         </w:rPr>
-        <w:t xml:space="preserve">ulturel et </w:t>
+        <w:t>ulturel</w:t>
       </w:r>
       <w:r>
         <w:rPr>
           <w:smallCaps/>
         </w:rPr>
+        <w:t>s</w:t>
+      </w:r>
+      <w:r>
+        <w:rPr>
+          <w:smallCaps/>
+        </w:rPr>
+        <w:t xml:space="preserve"> et </w:t>
+      </w:r>
+      <w:r>
+        <w:rPr>
+          <w:smallCaps/>
+        </w:rPr>
         <w:t>L</w:t>
       </w:r>
       <w:r>
@@ -73,6 +85,12 @@
           <w:smallCaps/>
         </w:rPr>
         <w:t>inguistique</w:t>
+      </w:r>
+      <w:r>
+        <w:rPr>
+          <w:smallCaps/>
+        </w:rPr>
+        <w:t>s</w:t>
       </w:r>
     </w:p>
     <w:p>
@@ -318,6 +336,12 @@
     </w:p>
     <w:p>
       <w:pPr>
+        <w:spacing w:line="360" w:lineRule="auto"/>
+        <w:jc w:val="both"/>
+      </w:pPr>
+    </w:p>
+    <w:p>
+      <w:pPr>
         <w:pStyle w:val="Titre1"/>
       </w:pPr>
       <w:r>
@@ -431,6 +455,7 @@
         <w:t>Membres privilèges :</w:t>
       </w:r>
     </w:p>
+    <w:p/>
     <w:p>
       <w:pPr>
         <w:pStyle w:val="Paragraphedeliste"/>
@@ -460,14 +485,6 @@
         <w:pStyle w:val="Paragraphedeliste"/>
       </w:pPr>
       <w:r>
-        <w:t>Envoi de messages personnalisés et clins d'œil à d'autres membres.</w:t>
-      </w:r>
-    </w:p>
-    <w:p>
-      <w:pPr>
-        <w:pStyle w:val="Paragraphedeliste"/>
-      </w:pPr>
-      <w:r>
         <w:t>Gestion avancée de la liste d'amis et des favoris.</w:t>
       </w:r>
     </w:p>
@@ -495,6 +512,7 @@
         <w:t>Membre admin :</w:t>
       </w:r>
     </w:p>
+    <w:p/>
     <w:p>
       <w:pPr>
         <w:pStyle w:val="Paragraphedeliste"/>
@@ -1299,7 +1317,7 @@
   <w:style w:type="paragraph" w:default="1" w:styleId="Normal">
     <w:name w:val="Normal"/>
     <w:qFormat/>
-    <w:rsid w:val="001A61D0"/>
+    <w:rsid w:val="00381CC4"/>
     <w:pPr>
       <w:spacing w:beforeLines="50" w:before="120" w:afterLines="50" w:after="120" w:line="300" w:lineRule="auto"/>
     </w:pPr>
@@ -1377,6 +1395,7 @@
   <w:style w:type="character" w:default="1" w:styleId="Policepardfaut">
     <w:name w:val="Default Paragraph Font"/>
     <w:uiPriority w:val="1"/>
+    <w:semiHidden/>
     <w:unhideWhenUsed/>
   </w:style>
   <w:style w:type="table" w:default="1" w:styleId="TableauNormal">

</xml_diff>